<commit_message>
lecture doc and other doc folder added and sequence diagramm and vopc diagram added
</commit_message>
<xml_diff>
--- a/docs/UseCaseList.docx
+++ b/docs/UseCaseList.docx
@@ -67,9 +67,9 @@
       </w:tblPr>
       <w:tblGrid>
         <w:gridCol w:w="1126"/>
-        <w:gridCol w:w="4965"/>
-        <w:gridCol w:w="965"/>
-        <w:gridCol w:w="877"/>
+        <w:gridCol w:w="4681"/>
+        <w:gridCol w:w="1134"/>
+        <w:gridCol w:w="992"/>
         <w:gridCol w:w="851"/>
       </w:tblGrid>
       <w:tr>
@@ -82,10 +82,12 @@
           </w:tcPr>
           <w:p>
             <w:pPr>
+              <w:jc w:val="center"/>
               <w:rPr>
                 <w:b/>
               </w:rPr>
             </w:pPr>
+            <w:bookmarkStart w:id="0" w:name="_GoBack" w:colFirst="0" w:colLast="0"/>
             <w:r>
               <w:rPr>
                 <w:b/>
@@ -96,7 +98,7 @@
         </w:tc>
         <w:tc>
           <w:tcPr>
-            <w:tcW w:w="4965" w:type="dxa"/>
+            <w:tcW w:w="4681" w:type="dxa"/>
           </w:tcPr>
           <w:p>
             <w:pPr>
@@ -114,7 +116,7 @@
         </w:tc>
         <w:tc>
           <w:tcPr>
-            <w:tcW w:w="965" w:type="dxa"/>
+            <w:tcW w:w="1134" w:type="dxa"/>
           </w:tcPr>
           <w:p>
             <w:pPr>
@@ -133,7 +135,7 @@
         </w:tc>
         <w:tc>
           <w:tcPr>
-            <w:tcW w:w="877" w:type="dxa"/>
+            <w:tcW w:w="992" w:type="dxa"/>
           </w:tcPr>
           <w:p>
             <w:pPr>
@@ -180,6 +182,9 @@
             <w:vMerge w:val="restart"/>
           </w:tcPr>
           <w:p>
+            <w:pPr>
+              <w:jc w:val="center"/>
+            </w:pPr>
             <w:r>
               <w:br/>
             </w:r>
@@ -191,7 +196,7 @@
         </w:tc>
         <w:tc>
           <w:tcPr>
-            <w:tcW w:w="4965" w:type="dxa"/>
+            <w:tcW w:w="4681" w:type="dxa"/>
           </w:tcPr>
           <w:p>
             <w:pPr>
@@ -209,24 +214,25 @@
         </w:tc>
         <w:tc>
           <w:tcPr>
-            <w:tcW w:w="965" w:type="dxa"/>
-          </w:tcPr>
-          <w:p>
-            <w:pPr>
-              <w:jc w:val="center"/>
-            </w:pPr>
-            <w:r>
-              <w:t>Done</w:t>
-            </w:r>
-          </w:p>
-        </w:tc>
-        <w:tc>
-          <w:tcPr>
-            <w:tcW w:w="877" w:type="dxa"/>
-          </w:tcPr>
-          <w:p>
-            <w:bookmarkStart w:id="0" w:name="_GoBack"/>
-            <w:bookmarkEnd w:id="0"/>
+            <w:tcW w:w="1134" w:type="dxa"/>
+          </w:tcPr>
+          <w:p>
+            <w:pPr>
+              <w:jc w:val="center"/>
+            </w:pPr>
+            <w:r>
+              <w:t>Done</w:t>
+            </w:r>
+          </w:p>
+        </w:tc>
+        <w:tc>
+          <w:tcPr>
+            <w:tcW w:w="992" w:type="dxa"/>
+          </w:tcPr>
+          <w:p>
+            <w:r>
+              <w:t>Done</w:t>
+            </w:r>
           </w:p>
         </w:tc>
         <w:tc>
@@ -245,11 +251,15 @@
             <w:tcW w:w="1126" w:type="dxa"/>
             <w:vMerge/>
           </w:tcPr>
-          <w:p/>
-        </w:tc>
-        <w:tc>
-          <w:tcPr>
-            <w:tcW w:w="4965" w:type="dxa"/>
+          <w:p>
+            <w:pPr>
+              <w:jc w:val="center"/>
+            </w:pPr>
+          </w:p>
+        </w:tc>
+        <w:tc>
+          <w:tcPr>
+            <w:tcW w:w="4681" w:type="dxa"/>
           </w:tcPr>
           <w:p>
             <w:pPr>
@@ -267,22 +277,26 @@
         </w:tc>
         <w:tc>
           <w:tcPr>
-            <w:tcW w:w="965" w:type="dxa"/>
-          </w:tcPr>
-          <w:p>
-            <w:pPr>
-              <w:jc w:val="center"/>
-            </w:pPr>
-            <w:r>
-              <w:t>Done</w:t>
-            </w:r>
-          </w:p>
-        </w:tc>
-        <w:tc>
-          <w:tcPr>
-            <w:tcW w:w="877" w:type="dxa"/>
-          </w:tcPr>
-          <w:p/>
+            <w:tcW w:w="1134" w:type="dxa"/>
+          </w:tcPr>
+          <w:p>
+            <w:pPr>
+              <w:jc w:val="center"/>
+            </w:pPr>
+            <w:r>
+              <w:t>Done</w:t>
+            </w:r>
+          </w:p>
+        </w:tc>
+        <w:tc>
+          <w:tcPr>
+            <w:tcW w:w="992" w:type="dxa"/>
+          </w:tcPr>
+          <w:p>
+            <w:r>
+              <w:t>Done</w:t>
+            </w:r>
+          </w:p>
         </w:tc>
         <w:tc>
           <w:tcPr>
@@ -300,11 +314,15 @@
             <w:tcW w:w="1126" w:type="dxa"/>
             <w:vMerge/>
           </w:tcPr>
-          <w:p/>
-        </w:tc>
-        <w:tc>
-          <w:tcPr>
-            <w:tcW w:w="4965" w:type="dxa"/>
+          <w:p>
+            <w:pPr>
+              <w:jc w:val="center"/>
+            </w:pPr>
+          </w:p>
+        </w:tc>
+        <w:tc>
+          <w:tcPr>
+            <w:tcW w:w="4681" w:type="dxa"/>
           </w:tcPr>
           <w:p>
             <w:pPr>
@@ -322,22 +340,26 @@
         </w:tc>
         <w:tc>
           <w:tcPr>
-            <w:tcW w:w="965" w:type="dxa"/>
-          </w:tcPr>
-          <w:p>
-            <w:pPr>
-              <w:jc w:val="center"/>
-            </w:pPr>
-            <w:r>
-              <w:t>Done</w:t>
-            </w:r>
-          </w:p>
-        </w:tc>
-        <w:tc>
-          <w:tcPr>
-            <w:tcW w:w="877" w:type="dxa"/>
-          </w:tcPr>
-          <w:p/>
+            <w:tcW w:w="1134" w:type="dxa"/>
+          </w:tcPr>
+          <w:p>
+            <w:pPr>
+              <w:jc w:val="center"/>
+            </w:pPr>
+            <w:r>
+              <w:t>Done</w:t>
+            </w:r>
+          </w:p>
+        </w:tc>
+        <w:tc>
+          <w:tcPr>
+            <w:tcW w:w="992" w:type="dxa"/>
+          </w:tcPr>
+          <w:p>
+            <w:r>
+              <w:t>Done</w:t>
+            </w:r>
+          </w:p>
         </w:tc>
         <w:tc>
           <w:tcPr>
@@ -355,11 +377,15 @@
             <w:tcW w:w="1126" w:type="dxa"/>
             <w:vMerge/>
           </w:tcPr>
-          <w:p/>
-        </w:tc>
-        <w:tc>
-          <w:tcPr>
-            <w:tcW w:w="4965" w:type="dxa"/>
+          <w:p>
+            <w:pPr>
+              <w:jc w:val="center"/>
+            </w:pPr>
+          </w:p>
+        </w:tc>
+        <w:tc>
+          <w:tcPr>
+            <w:tcW w:w="4681" w:type="dxa"/>
           </w:tcPr>
           <w:p>
             <w:pPr>
@@ -377,22 +403,26 @@
         </w:tc>
         <w:tc>
           <w:tcPr>
-            <w:tcW w:w="965" w:type="dxa"/>
-          </w:tcPr>
-          <w:p>
-            <w:pPr>
-              <w:jc w:val="center"/>
-            </w:pPr>
-            <w:r>
-              <w:t>Done</w:t>
-            </w:r>
-          </w:p>
-        </w:tc>
-        <w:tc>
-          <w:tcPr>
-            <w:tcW w:w="877" w:type="dxa"/>
-          </w:tcPr>
-          <w:p/>
+            <w:tcW w:w="1134" w:type="dxa"/>
+          </w:tcPr>
+          <w:p>
+            <w:pPr>
+              <w:jc w:val="center"/>
+            </w:pPr>
+            <w:r>
+              <w:t>Done</w:t>
+            </w:r>
+          </w:p>
+        </w:tc>
+        <w:tc>
+          <w:tcPr>
+            <w:tcW w:w="992" w:type="dxa"/>
+          </w:tcPr>
+          <w:p>
+            <w:r>
+              <w:t>Done</w:t>
+            </w:r>
+          </w:p>
         </w:tc>
         <w:tc>
           <w:tcPr>
@@ -410,11 +440,15 @@
             <w:tcW w:w="1126" w:type="dxa"/>
             <w:vMerge/>
           </w:tcPr>
-          <w:p/>
-        </w:tc>
-        <w:tc>
-          <w:tcPr>
-            <w:tcW w:w="4965" w:type="dxa"/>
+          <w:p>
+            <w:pPr>
+              <w:jc w:val="center"/>
+            </w:pPr>
+          </w:p>
+        </w:tc>
+        <w:tc>
+          <w:tcPr>
+            <w:tcW w:w="4681" w:type="dxa"/>
           </w:tcPr>
           <w:p>
             <w:pPr>
@@ -432,22 +466,26 @@
         </w:tc>
         <w:tc>
           <w:tcPr>
-            <w:tcW w:w="965" w:type="dxa"/>
-          </w:tcPr>
-          <w:p>
-            <w:pPr>
-              <w:jc w:val="center"/>
-            </w:pPr>
-            <w:r>
-              <w:t>Done</w:t>
-            </w:r>
-          </w:p>
-        </w:tc>
-        <w:tc>
-          <w:tcPr>
-            <w:tcW w:w="877" w:type="dxa"/>
-          </w:tcPr>
-          <w:p/>
+            <w:tcW w:w="1134" w:type="dxa"/>
+          </w:tcPr>
+          <w:p>
+            <w:pPr>
+              <w:jc w:val="center"/>
+            </w:pPr>
+            <w:r>
+              <w:t>Done</w:t>
+            </w:r>
+          </w:p>
+        </w:tc>
+        <w:tc>
+          <w:tcPr>
+            <w:tcW w:w="992" w:type="dxa"/>
+          </w:tcPr>
+          <w:p>
+            <w:r>
+              <w:t>Done</w:t>
+            </w:r>
+          </w:p>
         </w:tc>
         <w:tc>
           <w:tcPr>
@@ -465,11 +503,15 @@
             <w:tcW w:w="1126" w:type="dxa"/>
             <w:vMerge/>
           </w:tcPr>
-          <w:p/>
-        </w:tc>
-        <w:tc>
-          <w:tcPr>
-            <w:tcW w:w="4965" w:type="dxa"/>
+          <w:p>
+            <w:pPr>
+              <w:jc w:val="center"/>
+            </w:pPr>
+          </w:p>
+        </w:tc>
+        <w:tc>
+          <w:tcPr>
+            <w:tcW w:w="4681" w:type="dxa"/>
           </w:tcPr>
           <w:p>
             <w:pPr>
@@ -487,22 +529,26 @@
         </w:tc>
         <w:tc>
           <w:tcPr>
-            <w:tcW w:w="965" w:type="dxa"/>
-          </w:tcPr>
-          <w:p>
-            <w:pPr>
-              <w:jc w:val="center"/>
-            </w:pPr>
-            <w:r>
-              <w:t>Done</w:t>
-            </w:r>
-          </w:p>
-        </w:tc>
-        <w:tc>
-          <w:tcPr>
-            <w:tcW w:w="877" w:type="dxa"/>
-          </w:tcPr>
-          <w:p/>
+            <w:tcW w:w="1134" w:type="dxa"/>
+          </w:tcPr>
+          <w:p>
+            <w:pPr>
+              <w:jc w:val="center"/>
+            </w:pPr>
+            <w:r>
+              <w:t>Done</w:t>
+            </w:r>
+          </w:p>
+        </w:tc>
+        <w:tc>
+          <w:tcPr>
+            <w:tcW w:w="992" w:type="dxa"/>
+          </w:tcPr>
+          <w:p>
+            <w:r>
+              <w:t>Done</w:t>
+            </w:r>
+          </w:p>
         </w:tc>
         <w:tc>
           <w:tcPr>
@@ -517,26 +563,14 @@
         </w:trPr>
         <w:tc>
           <w:tcPr>
-            <w:tcW w:w="7056" w:type="dxa"/>
-            <w:gridSpan w:val="3"/>
-          </w:tcPr>
-          <w:p>
-            <w:pPr>
-              <w:jc w:val="center"/>
-            </w:pPr>
-          </w:p>
-        </w:tc>
-        <w:tc>
-          <w:tcPr>
-            <w:tcW w:w="877" w:type="dxa"/>
-          </w:tcPr>
-          <w:p/>
-        </w:tc>
-        <w:tc>
-          <w:tcPr>
-            <w:tcW w:w="851" w:type="dxa"/>
-          </w:tcPr>
-          <w:p/>
+            <w:tcW w:w="8784" w:type="dxa"/>
+            <w:gridSpan w:val="5"/>
+          </w:tcPr>
+          <w:p>
+            <w:pPr>
+              <w:jc w:val="center"/>
+            </w:pPr>
+          </w:p>
         </w:tc>
       </w:tr>
       <w:tr>
@@ -549,6 +583,9 @@
             <w:vMerge w:val="restart"/>
           </w:tcPr>
           <w:p>
+            <w:pPr>
+              <w:jc w:val="center"/>
+            </w:pPr>
             <w:r>
               <w:br/>
             </w:r>
@@ -569,7 +606,7 @@
         </w:tc>
         <w:tc>
           <w:tcPr>
-            <w:tcW w:w="4965" w:type="dxa"/>
+            <w:tcW w:w="4681" w:type="dxa"/>
           </w:tcPr>
           <w:p>
             <w:pPr>
@@ -587,22 +624,26 @@
         </w:tc>
         <w:tc>
           <w:tcPr>
-            <w:tcW w:w="965" w:type="dxa"/>
-          </w:tcPr>
-          <w:p>
-            <w:pPr>
-              <w:jc w:val="center"/>
-            </w:pPr>
-            <w:r>
-              <w:t>Done</w:t>
-            </w:r>
-          </w:p>
-        </w:tc>
-        <w:tc>
-          <w:tcPr>
-            <w:tcW w:w="877" w:type="dxa"/>
-          </w:tcPr>
-          <w:p/>
+            <w:tcW w:w="1134" w:type="dxa"/>
+          </w:tcPr>
+          <w:p>
+            <w:pPr>
+              <w:jc w:val="center"/>
+            </w:pPr>
+            <w:r>
+              <w:t>Done</w:t>
+            </w:r>
+          </w:p>
+        </w:tc>
+        <w:tc>
+          <w:tcPr>
+            <w:tcW w:w="992" w:type="dxa"/>
+          </w:tcPr>
+          <w:p>
+            <w:r>
+              <w:t>Done</w:t>
+            </w:r>
+          </w:p>
         </w:tc>
         <w:tc>
           <w:tcPr>
@@ -620,11 +661,15 @@
             <w:tcW w:w="1126" w:type="dxa"/>
             <w:vMerge/>
           </w:tcPr>
-          <w:p/>
-        </w:tc>
-        <w:tc>
-          <w:tcPr>
-            <w:tcW w:w="4965" w:type="dxa"/>
+          <w:p>
+            <w:pPr>
+              <w:jc w:val="center"/>
+            </w:pPr>
+          </w:p>
+        </w:tc>
+        <w:tc>
+          <w:tcPr>
+            <w:tcW w:w="4681" w:type="dxa"/>
           </w:tcPr>
           <w:p>
             <w:pPr>
@@ -642,22 +687,26 @@
         </w:tc>
         <w:tc>
           <w:tcPr>
-            <w:tcW w:w="965" w:type="dxa"/>
-          </w:tcPr>
-          <w:p>
-            <w:pPr>
-              <w:jc w:val="center"/>
-            </w:pPr>
-            <w:r>
-              <w:t>Done</w:t>
-            </w:r>
-          </w:p>
-        </w:tc>
-        <w:tc>
-          <w:tcPr>
-            <w:tcW w:w="877" w:type="dxa"/>
-          </w:tcPr>
-          <w:p/>
+            <w:tcW w:w="1134" w:type="dxa"/>
+          </w:tcPr>
+          <w:p>
+            <w:pPr>
+              <w:jc w:val="center"/>
+            </w:pPr>
+            <w:r>
+              <w:t>Done</w:t>
+            </w:r>
+          </w:p>
+        </w:tc>
+        <w:tc>
+          <w:tcPr>
+            <w:tcW w:w="992" w:type="dxa"/>
+          </w:tcPr>
+          <w:p>
+            <w:r>
+              <w:t>Done</w:t>
+            </w:r>
+          </w:p>
         </w:tc>
         <w:tc>
           <w:tcPr>
@@ -675,11 +724,15 @@
             <w:tcW w:w="1126" w:type="dxa"/>
             <w:vMerge/>
           </w:tcPr>
-          <w:p/>
-        </w:tc>
-        <w:tc>
-          <w:tcPr>
-            <w:tcW w:w="4965" w:type="dxa"/>
+          <w:p>
+            <w:pPr>
+              <w:jc w:val="center"/>
+            </w:pPr>
+          </w:p>
+        </w:tc>
+        <w:tc>
+          <w:tcPr>
+            <w:tcW w:w="4681" w:type="dxa"/>
           </w:tcPr>
           <w:p>
             <w:pPr>
@@ -697,22 +750,26 @@
         </w:tc>
         <w:tc>
           <w:tcPr>
-            <w:tcW w:w="965" w:type="dxa"/>
-          </w:tcPr>
-          <w:p>
-            <w:pPr>
-              <w:jc w:val="center"/>
-            </w:pPr>
-            <w:r>
-              <w:t>Done</w:t>
-            </w:r>
-          </w:p>
-        </w:tc>
-        <w:tc>
-          <w:tcPr>
-            <w:tcW w:w="877" w:type="dxa"/>
-          </w:tcPr>
-          <w:p/>
+            <w:tcW w:w="1134" w:type="dxa"/>
+          </w:tcPr>
+          <w:p>
+            <w:pPr>
+              <w:jc w:val="center"/>
+            </w:pPr>
+            <w:r>
+              <w:t>Done</w:t>
+            </w:r>
+          </w:p>
+        </w:tc>
+        <w:tc>
+          <w:tcPr>
+            <w:tcW w:w="992" w:type="dxa"/>
+          </w:tcPr>
+          <w:p>
+            <w:r>
+              <w:t>Done</w:t>
+            </w:r>
+          </w:p>
         </w:tc>
         <w:tc>
           <w:tcPr>
@@ -730,11 +787,15 @@
             <w:tcW w:w="1126" w:type="dxa"/>
             <w:vMerge/>
           </w:tcPr>
-          <w:p/>
-        </w:tc>
-        <w:tc>
-          <w:tcPr>
-            <w:tcW w:w="4965" w:type="dxa"/>
+          <w:p>
+            <w:pPr>
+              <w:jc w:val="center"/>
+            </w:pPr>
+          </w:p>
+        </w:tc>
+        <w:tc>
+          <w:tcPr>
+            <w:tcW w:w="4681" w:type="dxa"/>
           </w:tcPr>
           <w:p>
             <w:pPr>
@@ -752,22 +813,26 @@
         </w:tc>
         <w:tc>
           <w:tcPr>
-            <w:tcW w:w="965" w:type="dxa"/>
-          </w:tcPr>
-          <w:p>
-            <w:pPr>
-              <w:jc w:val="center"/>
-            </w:pPr>
-            <w:r>
-              <w:t>Done</w:t>
-            </w:r>
-          </w:p>
-        </w:tc>
-        <w:tc>
-          <w:tcPr>
-            <w:tcW w:w="877" w:type="dxa"/>
-          </w:tcPr>
-          <w:p/>
+            <w:tcW w:w="1134" w:type="dxa"/>
+          </w:tcPr>
+          <w:p>
+            <w:pPr>
+              <w:jc w:val="center"/>
+            </w:pPr>
+            <w:r>
+              <w:t>Done</w:t>
+            </w:r>
+          </w:p>
+        </w:tc>
+        <w:tc>
+          <w:tcPr>
+            <w:tcW w:w="992" w:type="dxa"/>
+          </w:tcPr>
+          <w:p>
+            <w:r>
+              <w:t>Done</w:t>
+            </w:r>
+          </w:p>
         </w:tc>
         <w:tc>
           <w:tcPr>
@@ -785,11 +850,15 @@
             <w:tcW w:w="1126" w:type="dxa"/>
             <w:vMerge/>
           </w:tcPr>
-          <w:p/>
-        </w:tc>
-        <w:tc>
-          <w:tcPr>
-            <w:tcW w:w="4965" w:type="dxa"/>
+          <w:p>
+            <w:pPr>
+              <w:jc w:val="center"/>
+            </w:pPr>
+          </w:p>
+        </w:tc>
+        <w:tc>
+          <w:tcPr>
+            <w:tcW w:w="4681" w:type="dxa"/>
           </w:tcPr>
           <w:p>
             <w:pPr>
@@ -807,22 +876,26 @@
         </w:tc>
         <w:tc>
           <w:tcPr>
-            <w:tcW w:w="965" w:type="dxa"/>
-          </w:tcPr>
-          <w:p>
-            <w:pPr>
-              <w:jc w:val="center"/>
-            </w:pPr>
-            <w:r>
-              <w:t>Done</w:t>
-            </w:r>
-          </w:p>
-        </w:tc>
-        <w:tc>
-          <w:tcPr>
-            <w:tcW w:w="877" w:type="dxa"/>
-          </w:tcPr>
-          <w:p/>
+            <w:tcW w:w="1134" w:type="dxa"/>
+          </w:tcPr>
+          <w:p>
+            <w:pPr>
+              <w:jc w:val="center"/>
+            </w:pPr>
+            <w:r>
+              <w:t>Done</w:t>
+            </w:r>
+          </w:p>
+        </w:tc>
+        <w:tc>
+          <w:tcPr>
+            <w:tcW w:w="992" w:type="dxa"/>
+          </w:tcPr>
+          <w:p>
+            <w:r>
+              <w:t>Done</w:t>
+            </w:r>
+          </w:p>
         </w:tc>
         <w:tc>
           <w:tcPr>
@@ -840,11 +913,15 @@
             <w:tcW w:w="1126" w:type="dxa"/>
             <w:vMerge/>
           </w:tcPr>
-          <w:p/>
-        </w:tc>
-        <w:tc>
-          <w:tcPr>
-            <w:tcW w:w="4965" w:type="dxa"/>
+          <w:p>
+            <w:pPr>
+              <w:jc w:val="center"/>
+            </w:pPr>
+          </w:p>
+        </w:tc>
+        <w:tc>
+          <w:tcPr>
+            <w:tcW w:w="4681" w:type="dxa"/>
           </w:tcPr>
           <w:p>
             <w:pPr>
@@ -862,22 +939,26 @@
         </w:tc>
         <w:tc>
           <w:tcPr>
-            <w:tcW w:w="965" w:type="dxa"/>
-          </w:tcPr>
-          <w:p>
-            <w:pPr>
-              <w:jc w:val="center"/>
-            </w:pPr>
-            <w:r>
-              <w:t>Done</w:t>
-            </w:r>
-          </w:p>
-        </w:tc>
-        <w:tc>
-          <w:tcPr>
-            <w:tcW w:w="877" w:type="dxa"/>
-          </w:tcPr>
-          <w:p/>
+            <w:tcW w:w="1134" w:type="dxa"/>
+          </w:tcPr>
+          <w:p>
+            <w:pPr>
+              <w:jc w:val="center"/>
+            </w:pPr>
+            <w:r>
+              <w:t>Done</w:t>
+            </w:r>
+          </w:p>
+        </w:tc>
+        <w:tc>
+          <w:tcPr>
+            <w:tcW w:w="992" w:type="dxa"/>
+          </w:tcPr>
+          <w:p>
+            <w:r>
+              <w:t>Done</w:t>
+            </w:r>
+          </w:p>
         </w:tc>
         <w:tc>
           <w:tcPr>
@@ -895,11 +976,15 @@
             <w:tcW w:w="1126" w:type="dxa"/>
             <w:vMerge/>
           </w:tcPr>
-          <w:p/>
-        </w:tc>
-        <w:tc>
-          <w:tcPr>
-            <w:tcW w:w="4965" w:type="dxa"/>
+          <w:p>
+            <w:pPr>
+              <w:jc w:val="center"/>
+            </w:pPr>
+          </w:p>
+        </w:tc>
+        <w:tc>
+          <w:tcPr>
+            <w:tcW w:w="4681" w:type="dxa"/>
           </w:tcPr>
           <w:p>
             <w:pPr>
@@ -917,22 +1002,26 @@
         </w:tc>
         <w:tc>
           <w:tcPr>
-            <w:tcW w:w="965" w:type="dxa"/>
-          </w:tcPr>
-          <w:p>
-            <w:pPr>
-              <w:jc w:val="center"/>
-            </w:pPr>
-            <w:r>
-              <w:t>Done</w:t>
-            </w:r>
-          </w:p>
-        </w:tc>
-        <w:tc>
-          <w:tcPr>
-            <w:tcW w:w="877" w:type="dxa"/>
-          </w:tcPr>
-          <w:p/>
+            <w:tcW w:w="1134" w:type="dxa"/>
+          </w:tcPr>
+          <w:p>
+            <w:pPr>
+              <w:jc w:val="center"/>
+            </w:pPr>
+            <w:r>
+              <w:t>Done</w:t>
+            </w:r>
+          </w:p>
+        </w:tc>
+        <w:tc>
+          <w:tcPr>
+            <w:tcW w:w="992" w:type="dxa"/>
+          </w:tcPr>
+          <w:p>
+            <w:r>
+              <w:t>Done</w:t>
+            </w:r>
+          </w:p>
         </w:tc>
         <w:tc>
           <w:tcPr>
@@ -950,11 +1039,15 @@
             <w:tcW w:w="1126" w:type="dxa"/>
             <w:vMerge/>
           </w:tcPr>
-          <w:p/>
-        </w:tc>
-        <w:tc>
-          <w:tcPr>
-            <w:tcW w:w="4965" w:type="dxa"/>
+          <w:p>
+            <w:pPr>
+              <w:jc w:val="center"/>
+            </w:pPr>
+          </w:p>
+        </w:tc>
+        <w:tc>
+          <w:tcPr>
+            <w:tcW w:w="4681" w:type="dxa"/>
           </w:tcPr>
           <w:p>
             <w:pPr>
@@ -972,22 +1065,26 @@
         </w:tc>
         <w:tc>
           <w:tcPr>
-            <w:tcW w:w="965" w:type="dxa"/>
-          </w:tcPr>
-          <w:p>
-            <w:pPr>
-              <w:jc w:val="center"/>
-            </w:pPr>
-            <w:r>
-              <w:t>Done</w:t>
-            </w:r>
-          </w:p>
-        </w:tc>
-        <w:tc>
-          <w:tcPr>
-            <w:tcW w:w="877" w:type="dxa"/>
-          </w:tcPr>
-          <w:p/>
+            <w:tcW w:w="1134" w:type="dxa"/>
+          </w:tcPr>
+          <w:p>
+            <w:pPr>
+              <w:jc w:val="center"/>
+            </w:pPr>
+            <w:r>
+              <w:t>Done</w:t>
+            </w:r>
+          </w:p>
+        </w:tc>
+        <w:tc>
+          <w:tcPr>
+            <w:tcW w:w="992" w:type="dxa"/>
+          </w:tcPr>
+          <w:p>
+            <w:r>
+              <w:t>Done</w:t>
+            </w:r>
+          </w:p>
         </w:tc>
         <w:tc>
           <w:tcPr>
@@ -1005,11 +1102,15 @@
             <w:tcW w:w="1126" w:type="dxa"/>
             <w:vMerge/>
           </w:tcPr>
-          <w:p/>
-        </w:tc>
-        <w:tc>
-          <w:tcPr>
-            <w:tcW w:w="4965" w:type="dxa"/>
+          <w:p>
+            <w:pPr>
+              <w:jc w:val="center"/>
+            </w:pPr>
+          </w:p>
+        </w:tc>
+        <w:tc>
+          <w:tcPr>
+            <w:tcW w:w="4681" w:type="dxa"/>
           </w:tcPr>
           <w:p>
             <w:pPr>
@@ -1027,22 +1128,26 @@
         </w:tc>
         <w:tc>
           <w:tcPr>
-            <w:tcW w:w="965" w:type="dxa"/>
-          </w:tcPr>
-          <w:p>
-            <w:pPr>
-              <w:jc w:val="center"/>
-            </w:pPr>
-            <w:r>
-              <w:t>Done</w:t>
-            </w:r>
-          </w:p>
-        </w:tc>
-        <w:tc>
-          <w:tcPr>
-            <w:tcW w:w="877" w:type="dxa"/>
-          </w:tcPr>
-          <w:p/>
+            <w:tcW w:w="1134" w:type="dxa"/>
+          </w:tcPr>
+          <w:p>
+            <w:pPr>
+              <w:jc w:val="center"/>
+            </w:pPr>
+            <w:r>
+              <w:t>Done</w:t>
+            </w:r>
+          </w:p>
+        </w:tc>
+        <w:tc>
+          <w:tcPr>
+            <w:tcW w:w="992" w:type="dxa"/>
+          </w:tcPr>
+          <w:p>
+            <w:r>
+              <w:t>Done</w:t>
+            </w:r>
+          </w:p>
         </w:tc>
         <w:tc>
           <w:tcPr>
@@ -1060,11 +1165,15 @@
             <w:tcW w:w="1126" w:type="dxa"/>
             <w:vMerge/>
           </w:tcPr>
-          <w:p/>
-        </w:tc>
-        <w:tc>
-          <w:tcPr>
-            <w:tcW w:w="4965" w:type="dxa"/>
+          <w:p>
+            <w:pPr>
+              <w:jc w:val="center"/>
+            </w:pPr>
+          </w:p>
+        </w:tc>
+        <w:tc>
+          <w:tcPr>
+            <w:tcW w:w="4681" w:type="dxa"/>
           </w:tcPr>
           <w:p>
             <w:pPr>
@@ -1082,22 +1191,26 @@
         </w:tc>
         <w:tc>
           <w:tcPr>
-            <w:tcW w:w="965" w:type="dxa"/>
-          </w:tcPr>
-          <w:p>
-            <w:pPr>
-              <w:jc w:val="center"/>
-            </w:pPr>
-            <w:r>
-              <w:t>Done</w:t>
-            </w:r>
-          </w:p>
-        </w:tc>
-        <w:tc>
-          <w:tcPr>
-            <w:tcW w:w="877" w:type="dxa"/>
-          </w:tcPr>
-          <w:p/>
+            <w:tcW w:w="1134" w:type="dxa"/>
+          </w:tcPr>
+          <w:p>
+            <w:pPr>
+              <w:jc w:val="center"/>
+            </w:pPr>
+            <w:r>
+              <w:t>Done</w:t>
+            </w:r>
+          </w:p>
+        </w:tc>
+        <w:tc>
+          <w:tcPr>
+            <w:tcW w:w="992" w:type="dxa"/>
+          </w:tcPr>
+          <w:p>
+            <w:r>
+              <w:t>Done</w:t>
+            </w:r>
+          </w:p>
         </w:tc>
         <w:tc>
           <w:tcPr>
@@ -1112,26 +1225,14 @@
         </w:trPr>
         <w:tc>
           <w:tcPr>
-            <w:tcW w:w="7056" w:type="dxa"/>
-            <w:gridSpan w:val="3"/>
-          </w:tcPr>
-          <w:p>
-            <w:pPr>
-              <w:jc w:val="center"/>
-            </w:pPr>
-          </w:p>
-        </w:tc>
-        <w:tc>
-          <w:tcPr>
-            <w:tcW w:w="877" w:type="dxa"/>
-          </w:tcPr>
-          <w:p/>
-        </w:tc>
-        <w:tc>
-          <w:tcPr>
-            <w:tcW w:w="851" w:type="dxa"/>
-          </w:tcPr>
-          <w:p/>
+            <w:tcW w:w="8784" w:type="dxa"/>
+            <w:gridSpan w:val="5"/>
+          </w:tcPr>
+          <w:p>
+            <w:pPr>
+              <w:jc w:val="center"/>
+            </w:pPr>
+          </w:p>
         </w:tc>
       </w:tr>
       <w:tr>
@@ -1154,7 +1255,7 @@
         </w:tc>
         <w:tc>
           <w:tcPr>
-            <w:tcW w:w="4965" w:type="dxa"/>
+            <w:tcW w:w="4681" w:type="dxa"/>
           </w:tcPr>
           <w:p>
             <w:pPr>
@@ -1172,22 +1273,26 @@
         </w:tc>
         <w:tc>
           <w:tcPr>
-            <w:tcW w:w="965" w:type="dxa"/>
-          </w:tcPr>
-          <w:p>
-            <w:pPr>
-              <w:jc w:val="center"/>
-            </w:pPr>
-            <w:r>
-              <w:t>Done</w:t>
-            </w:r>
-          </w:p>
-        </w:tc>
-        <w:tc>
-          <w:tcPr>
-            <w:tcW w:w="877" w:type="dxa"/>
-          </w:tcPr>
-          <w:p/>
+            <w:tcW w:w="1134" w:type="dxa"/>
+          </w:tcPr>
+          <w:p>
+            <w:pPr>
+              <w:jc w:val="center"/>
+            </w:pPr>
+            <w:r>
+              <w:t>Done</w:t>
+            </w:r>
+          </w:p>
+        </w:tc>
+        <w:tc>
+          <w:tcPr>
+            <w:tcW w:w="992" w:type="dxa"/>
+          </w:tcPr>
+          <w:p>
+            <w:r>
+              <w:t>Done</w:t>
+            </w:r>
+          </w:p>
         </w:tc>
         <w:tc>
           <w:tcPr>
@@ -1205,11 +1310,15 @@
             <w:tcW w:w="1126" w:type="dxa"/>
             <w:vMerge/>
           </w:tcPr>
-          <w:p/>
-        </w:tc>
-        <w:tc>
-          <w:tcPr>
-            <w:tcW w:w="4965" w:type="dxa"/>
+          <w:p>
+            <w:pPr>
+              <w:jc w:val="center"/>
+            </w:pPr>
+          </w:p>
+        </w:tc>
+        <w:tc>
+          <w:tcPr>
+            <w:tcW w:w="4681" w:type="dxa"/>
           </w:tcPr>
           <w:p>
             <w:pPr>
@@ -1227,22 +1336,26 @@
         </w:tc>
         <w:tc>
           <w:tcPr>
-            <w:tcW w:w="965" w:type="dxa"/>
-          </w:tcPr>
-          <w:p>
-            <w:pPr>
-              <w:jc w:val="center"/>
-            </w:pPr>
-            <w:r>
-              <w:t>Done</w:t>
-            </w:r>
-          </w:p>
-        </w:tc>
-        <w:tc>
-          <w:tcPr>
-            <w:tcW w:w="877" w:type="dxa"/>
-          </w:tcPr>
-          <w:p/>
+            <w:tcW w:w="1134" w:type="dxa"/>
+          </w:tcPr>
+          <w:p>
+            <w:pPr>
+              <w:jc w:val="center"/>
+            </w:pPr>
+            <w:r>
+              <w:t>Done</w:t>
+            </w:r>
+          </w:p>
+        </w:tc>
+        <w:tc>
+          <w:tcPr>
+            <w:tcW w:w="992" w:type="dxa"/>
+          </w:tcPr>
+          <w:p>
+            <w:r>
+              <w:t>Done</w:t>
+            </w:r>
+          </w:p>
         </w:tc>
         <w:tc>
           <w:tcPr>
@@ -1260,11 +1373,15 @@
             <w:tcW w:w="1126" w:type="dxa"/>
             <w:vMerge/>
           </w:tcPr>
-          <w:p/>
-        </w:tc>
-        <w:tc>
-          <w:tcPr>
-            <w:tcW w:w="4965" w:type="dxa"/>
+          <w:p>
+            <w:pPr>
+              <w:jc w:val="center"/>
+            </w:pPr>
+          </w:p>
+        </w:tc>
+        <w:tc>
+          <w:tcPr>
+            <w:tcW w:w="4681" w:type="dxa"/>
           </w:tcPr>
           <w:p>
             <w:pPr>
@@ -1282,22 +1399,26 @@
         </w:tc>
         <w:tc>
           <w:tcPr>
-            <w:tcW w:w="965" w:type="dxa"/>
-          </w:tcPr>
-          <w:p>
-            <w:pPr>
-              <w:jc w:val="center"/>
-            </w:pPr>
-            <w:r>
-              <w:t>Done</w:t>
-            </w:r>
-          </w:p>
-        </w:tc>
-        <w:tc>
-          <w:tcPr>
-            <w:tcW w:w="877" w:type="dxa"/>
-          </w:tcPr>
-          <w:p/>
+            <w:tcW w:w="1134" w:type="dxa"/>
+          </w:tcPr>
+          <w:p>
+            <w:pPr>
+              <w:jc w:val="center"/>
+            </w:pPr>
+            <w:r>
+              <w:t>Done</w:t>
+            </w:r>
+          </w:p>
+        </w:tc>
+        <w:tc>
+          <w:tcPr>
+            <w:tcW w:w="992" w:type="dxa"/>
+          </w:tcPr>
+          <w:p>
+            <w:r>
+              <w:t>Done</w:t>
+            </w:r>
+          </w:p>
         </w:tc>
         <w:tc>
           <w:tcPr>
@@ -1312,26 +1433,14 @@
         </w:trPr>
         <w:tc>
           <w:tcPr>
-            <w:tcW w:w="7056" w:type="dxa"/>
-            <w:gridSpan w:val="3"/>
-          </w:tcPr>
-          <w:p>
-            <w:pPr>
-              <w:jc w:val="center"/>
-            </w:pPr>
-          </w:p>
-        </w:tc>
-        <w:tc>
-          <w:tcPr>
-            <w:tcW w:w="877" w:type="dxa"/>
-          </w:tcPr>
-          <w:p/>
-        </w:tc>
-        <w:tc>
-          <w:tcPr>
-            <w:tcW w:w="851" w:type="dxa"/>
-          </w:tcPr>
-          <w:p/>
+            <w:tcW w:w="8784" w:type="dxa"/>
+            <w:gridSpan w:val="5"/>
+          </w:tcPr>
+          <w:p>
+            <w:pPr>
+              <w:jc w:val="center"/>
+            </w:pPr>
+          </w:p>
         </w:tc>
       </w:tr>
       <w:tr>
@@ -1354,7 +1463,7 @@
         </w:tc>
         <w:tc>
           <w:tcPr>
-            <w:tcW w:w="4965" w:type="dxa"/>
+            <w:tcW w:w="4681" w:type="dxa"/>
           </w:tcPr>
           <w:p>
             <w:pPr>
@@ -1372,22 +1481,26 @@
         </w:tc>
         <w:tc>
           <w:tcPr>
-            <w:tcW w:w="965" w:type="dxa"/>
-          </w:tcPr>
-          <w:p>
-            <w:pPr>
-              <w:jc w:val="center"/>
-            </w:pPr>
-            <w:r>
-              <w:t>Done</w:t>
-            </w:r>
-          </w:p>
-        </w:tc>
-        <w:tc>
-          <w:tcPr>
-            <w:tcW w:w="877" w:type="dxa"/>
-          </w:tcPr>
-          <w:p/>
+            <w:tcW w:w="1134" w:type="dxa"/>
+          </w:tcPr>
+          <w:p>
+            <w:pPr>
+              <w:jc w:val="center"/>
+            </w:pPr>
+            <w:r>
+              <w:t>Done</w:t>
+            </w:r>
+          </w:p>
+        </w:tc>
+        <w:tc>
+          <w:tcPr>
+            <w:tcW w:w="992" w:type="dxa"/>
+          </w:tcPr>
+          <w:p>
+            <w:r>
+              <w:t>Done</w:t>
+            </w:r>
+          </w:p>
         </w:tc>
         <w:tc>
           <w:tcPr>
@@ -1405,11 +1518,15 @@
             <w:tcW w:w="1126" w:type="dxa"/>
             <w:vMerge/>
           </w:tcPr>
-          <w:p/>
-        </w:tc>
-        <w:tc>
-          <w:tcPr>
-            <w:tcW w:w="4965" w:type="dxa"/>
+          <w:p>
+            <w:pPr>
+              <w:jc w:val="center"/>
+            </w:pPr>
+          </w:p>
+        </w:tc>
+        <w:tc>
+          <w:tcPr>
+            <w:tcW w:w="4681" w:type="dxa"/>
           </w:tcPr>
           <w:p>
             <w:pPr>
@@ -1427,22 +1544,26 @@
         </w:tc>
         <w:tc>
           <w:tcPr>
-            <w:tcW w:w="965" w:type="dxa"/>
-          </w:tcPr>
-          <w:p>
-            <w:pPr>
-              <w:jc w:val="center"/>
-            </w:pPr>
-            <w:r>
-              <w:t>Done</w:t>
-            </w:r>
-          </w:p>
-        </w:tc>
-        <w:tc>
-          <w:tcPr>
-            <w:tcW w:w="877" w:type="dxa"/>
-          </w:tcPr>
-          <w:p/>
+            <w:tcW w:w="1134" w:type="dxa"/>
+          </w:tcPr>
+          <w:p>
+            <w:pPr>
+              <w:jc w:val="center"/>
+            </w:pPr>
+            <w:r>
+              <w:t>Done</w:t>
+            </w:r>
+          </w:p>
+        </w:tc>
+        <w:tc>
+          <w:tcPr>
+            <w:tcW w:w="992" w:type="dxa"/>
+          </w:tcPr>
+          <w:p>
+            <w:r>
+              <w:t>Done</w:t>
+            </w:r>
+          </w:p>
         </w:tc>
         <w:tc>
           <w:tcPr>
@@ -1457,7 +1578,7 @@
         </w:trPr>
         <w:tc>
           <w:tcPr>
-            <w:tcW w:w="7056" w:type="dxa"/>
+            <w:tcW w:w="6941" w:type="dxa"/>
             <w:gridSpan w:val="3"/>
           </w:tcPr>
           <w:p>
@@ -1468,7 +1589,7 @@
         </w:tc>
         <w:tc>
           <w:tcPr>
-            <w:tcW w:w="877" w:type="dxa"/>
+            <w:tcW w:w="992" w:type="dxa"/>
           </w:tcPr>
           <w:p/>
         </w:tc>
@@ -1499,7 +1620,7 @@
         </w:tc>
         <w:tc>
           <w:tcPr>
-            <w:tcW w:w="4965" w:type="dxa"/>
+            <w:tcW w:w="4681" w:type="dxa"/>
           </w:tcPr>
           <w:p>
             <w:pPr>
@@ -1517,22 +1638,26 @@
         </w:tc>
         <w:tc>
           <w:tcPr>
-            <w:tcW w:w="965" w:type="dxa"/>
-          </w:tcPr>
-          <w:p>
-            <w:pPr>
-              <w:jc w:val="center"/>
-            </w:pPr>
-            <w:r>
-              <w:t>Done</w:t>
-            </w:r>
-          </w:p>
-        </w:tc>
-        <w:tc>
-          <w:tcPr>
-            <w:tcW w:w="877" w:type="dxa"/>
-          </w:tcPr>
-          <w:p/>
+            <w:tcW w:w="1134" w:type="dxa"/>
+          </w:tcPr>
+          <w:p>
+            <w:pPr>
+              <w:jc w:val="center"/>
+            </w:pPr>
+            <w:r>
+              <w:t>Done</w:t>
+            </w:r>
+          </w:p>
+        </w:tc>
+        <w:tc>
+          <w:tcPr>
+            <w:tcW w:w="992" w:type="dxa"/>
+          </w:tcPr>
+          <w:p>
+            <w:r>
+              <w:t>Done</w:t>
+            </w:r>
+          </w:p>
         </w:tc>
         <w:tc>
           <w:tcPr>
@@ -1550,11 +1675,15 @@
             <w:tcW w:w="1126" w:type="dxa"/>
             <w:vMerge/>
           </w:tcPr>
-          <w:p/>
-        </w:tc>
-        <w:tc>
-          <w:tcPr>
-            <w:tcW w:w="4965" w:type="dxa"/>
+          <w:p>
+            <w:pPr>
+              <w:jc w:val="center"/>
+            </w:pPr>
+          </w:p>
+        </w:tc>
+        <w:tc>
+          <w:tcPr>
+            <w:tcW w:w="4681" w:type="dxa"/>
           </w:tcPr>
           <w:p>
             <w:pPr>
@@ -1572,22 +1701,26 @@
         </w:tc>
         <w:tc>
           <w:tcPr>
-            <w:tcW w:w="965" w:type="dxa"/>
-          </w:tcPr>
-          <w:p>
-            <w:pPr>
-              <w:jc w:val="center"/>
-            </w:pPr>
-            <w:r>
-              <w:t>Done</w:t>
-            </w:r>
-          </w:p>
-        </w:tc>
-        <w:tc>
-          <w:tcPr>
-            <w:tcW w:w="877" w:type="dxa"/>
-          </w:tcPr>
-          <w:p/>
+            <w:tcW w:w="1134" w:type="dxa"/>
+          </w:tcPr>
+          <w:p>
+            <w:pPr>
+              <w:jc w:val="center"/>
+            </w:pPr>
+            <w:r>
+              <w:t>Done</w:t>
+            </w:r>
+          </w:p>
+        </w:tc>
+        <w:tc>
+          <w:tcPr>
+            <w:tcW w:w="992" w:type="dxa"/>
+          </w:tcPr>
+          <w:p>
+            <w:r>
+              <w:t>Done</w:t>
+            </w:r>
+          </w:p>
         </w:tc>
         <w:tc>
           <w:tcPr>
@@ -1602,26 +1735,14 @@
         </w:trPr>
         <w:tc>
           <w:tcPr>
-            <w:tcW w:w="7056" w:type="dxa"/>
-            <w:gridSpan w:val="3"/>
-          </w:tcPr>
-          <w:p>
-            <w:pPr>
-              <w:jc w:val="center"/>
-            </w:pPr>
-          </w:p>
-        </w:tc>
-        <w:tc>
-          <w:tcPr>
-            <w:tcW w:w="877" w:type="dxa"/>
-          </w:tcPr>
-          <w:p/>
-        </w:tc>
-        <w:tc>
-          <w:tcPr>
-            <w:tcW w:w="851" w:type="dxa"/>
-          </w:tcPr>
-          <w:p/>
+            <w:tcW w:w="8784" w:type="dxa"/>
+            <w:gridSpan w:val="5"/>
+          </w:tcPr>
+          <w:p>
+            <w:pPr>
+              <w:jc w:val="center"/>
+            </w:pPr>
+          </w:p>
         </w:tc>
       </w:tr>
       <w:tr>
@@ -1644,7 +1765,7 @@
         </w:tc>
         <w:tc>
           <w:tcPr>
-            <w:tcW w:w="4965" w:type="dxa"/>
+            <w:tcW w:w="4681" w:type="dxa"/>
           </w:tcPr>
           <w:p>
             <w:pPr>
@@ -1662,22 +1783,26 @@
         </w:tc>
         <w:tc>
           <w:tcPr>
-            <w:tcW w:w="965" w:type="dxa"/>
-          </w:tcPr>
-          <w:p>
-            <w:pPr>
-              <w:jc w:val="center"/>
-            </w:pPr>
-            <w:r>
-              <w:t>Done</w:t>
-            </w:r>
-          </w:p>
-        </w:tc>
-        <w:tc>
-          <w:tcPr>
-            <w:tcW w:w="877" w:type="dxa"/>
-          </w:tcPr>
-          <w:p/>
+            <w:tcW w:w="1134" w:type="dxa"/>
+          </w:tcPr>
+          <w:p>
+            <w:pPr>
+              <w:jc w:val="center"/>
+            </w:pPr>
+            <w:r>
+              <w:t>Done</w:t>
+            </w:r>
+          </w:p>
+        </w:tc>
+        <w:tc>
+          <w:tcPr>
+            <w:tcW w:w="992" w:type="dxa"/>
+          </w:tcPr>
+          <w:p>
+            <w:r>
+              <w:t>Done</w:t>
+            </w:r>
+          </w:p>
         </w:tc>
         <w:tc>
           <w:tcPr>
@@ -1695,11 +1820,15 @@
             <w:tcW w:w="1126" w:type="dxa"/>
             <w:vMerge/>
           </w:tcPr>
-          <w:p/>
-        </w:tc>
-        <w:tc>
-          <w:tcPr>
-            <w:tcW w:w="4965" w:type="dxa"/>
+          <w:p>
+            <w:pPr>
+              <w:jc w:val="center"/>
+            </w:pPr>
+          </w:p>
+        </w:tc>
+        <w:tc>
+          <w:tcPr>
+            <w:tcW w:w="4681" w:type="dxa"/>
           </w:tcPr>
           <w:p>
             <w:pPr>
@@ -1717,22 +1846,26 @@
         </w:tc>
         <w:tc>
           <w:tcPr>
-            <w:tcW w:w="965" w:type="dxa"/>
-          </w:tcPr>
-          <w:p>
-            <w:pPr>
-              <w:jc w:val="center"/>
-            </w:pPr>
-            <w:r>
-              <w:t>Done</w:t>
-            </w:r>
-          </w:p>
-        </w:tc>
-        <w:tc>
-          <w:tcPr>
-            <w:tcW w:w="877" w:type="dxa"/>
-          </w:tcPr>
-          <w:p/>
+            <w:tcW w:w="1134" w:type="dxa"/>
+          </w:tcPr>
+          <w:p>
+            <w:pPr>
+              <w:jc w:val="center"/>
+            </w:pPr>
+            <w:r>
+              <w:t>Done</w:t>
+            </w:r>
+          </w:p>
+        </w:tc>
+        <w:tc>
+          <w:tcPr>
+            <w:tcW w:w="992" w:type="dxa"/>
+          </w:tcPr>
+          <w:p>
+            <w:r>
+              <w:t>Done</w:t>
+            </w:r>
+          </w:p>
         </w:tc>
         <w:tc>
           <w:tcPr>
@@ -1750,11 +1883,15 @@
             <w:tcW w:w="1126" w:type="dxa"/>
             <w:vMerge/>
           </w:tcPr>
-          <w:p/>
-        </w:tc>
-        <w:tc>
-          <w:tcPr>
-            <w:tcW w:w="4965" w:type="dxa"/>
+          <w:p>
+            <w:pPr>
+              <w:jc w:val="center"/>
+            </w:pPr>
+          </w:p>
+        </w:tc>
+        <w:tc>
+          <w:tcPr>
+            <w:tcW w:w="4681" w:type="dxa"/>
           </w:tcPr>
           <w:p>
             <w:pPr>
@@ -1772,20 +1909,20 @@
         </w:tc>
         <w:tc>
           <w:tcPr>
-            <w:tcW w:w="965" w:type="dxa"/>
-          </w:tcPr>
-          <w:p>
-            <w:pPr>
-              <w:jc w:val="center"/>
-            </w:pPr>
-            <w:r>
-              <w:t>Done</w:t>
-            </w:r>
-          </w:p>
-        </w:tc>
-        <w:tc>
-          <w:tcPr>
-            <w:tcW w:w="877" w:type="dxa"/>
+            <w:tcW w:w="1134" w:type="dxa"/>
+          </w:tcPr>
+          <w:p>
+            <w:pPr>
+              <w:jc w:val="center"/>
+            </w:pPr>
+            <w:r>
+              <w:t>Done</w:t>
+            </w:r>
+          </w:p>
+        </w:tc>
+        <w:tc>
+          <w:tcPr>
+            <w:tcW w:w="992" w:type="dxa"/>
           </w:tcPr>
           <w:p/>
         </w:tc>
@@ -1805,11 +1942,15 @@
             <w:tcW w:w="1126" w:type="dxa"/>
             <w:vMerge/>
           </w:tcPr>
-          <w:p/>
-        </w:tc>
-        <w:tc>
-          <w:tcPr>
-            <w:tcW w:w="4965" w:type="dxa"/>
+          <w:p>
+            <w:pPr>
+              <w:jc w:val="center"/>
+            </w:pPr>
+          </w:p>
+        </w:tc>
+        <w:tc>
+          <w:tcPr>
+            <w:tcW w:w="4681" w:type="dxa"/>
           </w:tcPr>
           <w:p>
             <w:pPr>
@@ -1827,22 +1968,26 @@
         </w:tc>
         <w:tc>
           <w:tcPr>
-            <w:tcW w:w="965" w:type="dxa"/>
-          </w:tcPr>
-          <w:p>
-            <w:pPr>
-              <w:jc w:val="center"/>
-            </w:pPr>
-            <w:r>
-              <w:t>Done</w:t>
-            </w:r>
-          </w:p>
-        </w:tc>
-        <w:tc>
-          <w:tcPr>
-            <w:tcW w:w="877" w:type="dxa"/>
-          </w:tcPr>
-          <w:p/>
+            <w:tcW w:w="1134" w:type="dxa"/>
+          </w:tcPr>
+          <w:p>
+            <w:pPr>
+              <w:jc w:val="center"/>
+            </w:pPr>
+            <w:r>
+              <w:t>Done</w:t>
+            </w:r>
+          </w:p>
+        </w:tc>
+        <w:tc>
+          <w:tcPr>
+            <w:tcW w:w="992" w:type="dxa"/>
+          </w:tcPr>
+          <w:p>
+            <w:r>
+              <w:t>Done</w:t>
+            </w:r>
+          </w:p>
         </w:tc>
         <w:tc>
           <w:tcPr>
@@ -1852,7 +1997,45 @@
         </w:tc>
       </w:tr>
     </w:tbl>
-    <w:p/>
+    <w:bookmarkEnd w:id="0"/>
+    <w:p>
+      <w:pPr>
+        <w:rPr>
+          <w:b/>
+        </w:rPr>
+      </w:pPr>
+      <w:r>
+        <w:rPr>
+          <w:b/>
+        </w:rPr>
+        <w:br/>
+        <w:t>* SD = Sequence Diagram</w:t>
+      </w:r>
+      <w:r>
+        <w:rPr>
+          <w:b/>
+        </w:rPr>
+        <w:t xml:space="preserve">, </w:t>
+      </w:r>
+      <w:r>
+        <w:rPr>
+          <w:b/>
+        </w:rPr>
+        <w:t xml:space="preserve">VOPC </w:t>
+      </w:r>
+      <w:r>
+        <w:rPr>
+          <w:b/>
+        </w:rPr>
+        <w:t xml:space="preserve">= View of Participating classes, </w:t>
+      </w:r>
+      <w:r>
+        <w:rPr>
+          <w:b/>
+        </w:rPr>
+        <w:t>CD = Class Diagram</w:t>
+      </w:r>
+    </w:p>
     <w:sectPr>
       <w:pgSz w:w="11906" w:h="16838"/>
       <w:pgMar w:top="1440" w:right="1440" w:bottom="1440" w:left="1440" w:header="708" w:footer="708" w:gutter="0"/>

</xml_diff>